<commit_message>
Ready to submit MO fishing.
</commit_message>
<xml_diff>
--- a/OakeshottFishing/OakeshottFishing.docx
+++ b/OakeshottFishing/OakeshottFishing.docx
@@ -49,7 +49,13 @@
         <w:pStyle w:val="FirstParagraph"/>
       </w:pPr>
       <w:r>
-        <w:t>Michael Oakeshott did indeed like binaries. Perhaps we can even go so far as to say he needed them. And he presented us with a number of them: rationalism versus practical understanding, the politics of faith versus the politics of skepticism, enterprise association versus civil association, and so on. (More on this below.)</w:t>
+        <w:t>Michael Oakeshott did indeed like binaries. Perhaps we can even go so far as to say he needed them. And he presented us with a number of them: rationalism versus practical understanding, the politics of faith versus the politics of skepticism, enterprise association versus civil association, and so on. (</w:t>
+      </w:r>
+      <w:r>
+        <w:t>A larger list appears</w:t>
+      </w:r>
+      <w:r>
+        <w:t xml:space="preserve"> below.)</w:t>
       </w:r>
     </w:p>
     <w:p>
@@ -68,13 +74,11 @@
       <w:r>
         <w:t>, that of the theorist “dropping anchor” and catching the fish available at a certain locale reached in the enterprise of theorizing.</w:t>
       </w:r>
-    </w:p>
-    <w:p>
-      <w:pPr>
-        <w:pStyle w:val="BodyText"/>
-      </w:pPr>
-      <w:r>
-        <w:t xml:space="preserve">(Note: This paper will </w:t>
+      <w:r>
+        <w:t xml:space="preserve"> </w:t>
+      </w:r>
+      <w:r>
+        <w:t xml:space="preserve">(This paper will </w:t>
       </w:r>
       <w:r>
         <w:rPr>
@@ -214,7 +218,6 @@
         </w:numPr>
       </w:pPr>
       <w:r>
-        <w:lastRenderedPageBreak/>
         <w:t>Nomocracy versus teleocracy</w:t>
       </w:r>
     </w:p>
@@ -247,6 +250,7 @@
         <w:pStyle w:val="FirstParagraph"/>
       </w:pPr>
       <w:r>
+        <w:lastRenderedPageBreak/>
         <w:t>(The above list is similar but not identical to that offered by Fuller, 2024: 280.</w:t>
       </w:r>
       <w:r>
@@ -273,7 +277,13 @@
         <w:t>distinct</w:t>
       </w:r>
       <w:r>
-        <w:t xml:space="preserve"> ways of “dividing the continuum” (see Eco, 1986: 44-45) of experience, and that Oakeshott was most often offering a new vantage point from which to understand human experience, and not merely giving closely related poles in a dichotomy ever new names</w:t>
+        <w:t xml:space="preserve"> ways of “dividing the continuum” (see Eco, 1986: 44-45) of experience, and that Oakeshott was most often </w:t>
+      </w:r>
+      <w:r>
+        <w:t>explor</w:t>
+      </w:r>
+      <w:r>
+        <w:t>ing a new vantage point from which to understand human experience, and not merely giving closely related poles in a dichotomy ever new names</w:t>
       </w:r>
       <w:r>
         <w:t>, or rejecting an older abstraction in favor of a newer one</w:t>
@@ -317,7 +327,13 @@
         <w:pStyle w:val="BodyText"/>
       </w:pPr>
       <w:r>
-        <w:t>In the first category we find, for example, David Spitz, who claims:</w:t>
+        <w:t>In the first category we find, for example, David Spitz</w:t>
+      </w:r>
+      <w:r>
+        <w:t>… who also happens to fall into the second category. He</w:t>
+      </w:r>
+      <w:r>
+        <w:t xml:space="preserve"> claims:</w:t>
       </w:r>
     </w:p>
     <w:p>
@@ -418,19 +434,25 @@
         <w:pStyle w:val="BodyText"/>
       </w:pPr>
       <w:r>
-        <w:t>For instance, r</w:t>
-      </w:r>
-      <w:r>
-        <w:t xml:space="preserve">egarding “enterprise association” as a near synonym for “rationalism,” and “civil association” as a near synonym for customary behavior won’t do: Oakeshott does not fancy enterprise association becoming the primary way of organizing a government. But most certainly, he recognizes that entities like for-profit companies, sports teams, and charities are inherently enterprise associations. Does this mean he thinks that their managers should operate </w:t>
-      </w:r>
-      <w:r>
-        <w:t xml:space="preserve">or do operate </w:t>
-      </w:r>
-      <w:r>
-        <w:t>them in a rationalistic fashion? Of course not: Rationalism will fail as a way of managing a sports team just as surely as it will fail as a way of governing a polity.</w:t>
-      </w:r>
-      <w:r>
-        <w:t xml:space="preserve"> Nor does managing a state as an enterprise association imply that one must do so in a rationalist fashion: Roman government, at least at times, was directed towards the end of the health of the people, but not in a rationalistic fashion.</w:t>
+        <w:t xml:space="preserve">For instance, regarding “enterprise association” as a near synonym for “rationalism,” and “civil association” as a near synonym for customary behavior won’t do: Oakeshott </w:t>
+      </w:r>
+      <w:r>
+        <w:t xml:space="preserve">indeed </w:t>
+      </w:r>
+      <w:r>
+        <w:t xml:space="preserve">does not fancy enterprise association becoming the primary way of organizing a government. But entities like for-profit companies, sports teams, and charities are inherently enterprise associations. Does this mean he thinks that their managers should operate or do operate them in a rationalistic fashion? Of course not: Rationalism will fail as a way of managing a sports team just as surely as it will fail as a way of governing a polity. Nor does managing a state as an enterprise association imply that one must do so in a rationalist fashion: Roman government, at least at times, was directed towards the end of the health of the people, but not in a </w:t>
+      </w:r>
+      <w:r>
+        <w:t>traditional</w:t>
+      </w:r>
+      <w:r>
+        <w:t xml:space="preserve"> fashion</w:t>
+      </w:r>
+      <w:r>
+        <w:t xml:space="preserve"> (Callahan 2012)</w:t>
+      </w:r>
+      <w:r>
+        <w:t>.</w:t>
       </w:r>
     </w:p>
     <w:p>
@@ -446,7 +468,41 @@
         <w:pStyle w:val="BodyText"/>
       </w:pPr>
       <w:r>
-        <w:t>Furthermore, Oakeshott recognizes that character of the modern European state contains a mingling of the ideal types of civil and enterprise association:</w:t>
+        <w:t xml:space="preserve">Furthermore, Oakeshott recognizes that character of the modern European state contains a mingling of the ideal types of civil </w:t>
+      </w:r>
+      <w:r>
+        <w:t>(</w:t>
+      </w:r>
+      <w:proofErr w:type="spellStart"/>
+      <w:r>
+        <w:rPr>
+          <w:i/>
+          <w:iCs/>
+        </w:rPr>
+        <w:t>societas</w:t>
+      </w:r>
+      <w:proofErr w:type="spellEnd"/>
+      <w:r>
+        <w:t xml:space="preserve">) </w:t>
+      </w:r>
+      <w:r>
+        <w:t>and enterprise</w:t>
+      </w:r>
+      <w:r>
+        <w:t xml:space="preserve"> (</w:t>
+      </w:r>
+      <w:r>
+        <w:rPr>
+          <w:i/>
+          <w:iCs/>
+        </w:rPr>
+        <w:t>universitas</w:t>
+      </w:r>
+      <w:r>
+        <w:t>)</w:t>
+      </w:r>
+      <w:r>
+        <w:t xml:space="preserve"> association:</w:t>
       </w:r>
     </w:p>
     <w:p>
@@ -532,21 +588,60 @@
         <w:t>The Skeptic’s Oakeshott</w:t>
       </w:r>
       <w:r>
-        <w:t xml:space="preserve">, in which he argues that </w:t>
-      </w:r>
-      <w:r>
-        <w:t>Oakeshott</w:t>
-      </w:r>
-      <w:r>
-        <w:t xml:space="preserve"> “abandons… absolute idealism” (2000: 12) at least by the late 1940s.</w:t>
-      </w:r>
-    </w:p>
-    <w:p>
-      <w:pPr>
-        <w:pStyle w:val="BodyText"/>
-      </w:pPr>
-      <w:r>
-        <w:t>Oakeshott never uses the term “absolute idealism” in experience and its modes, and only reluctantly talks about the absolute at all (1933: 46-47), so Gerencser’s use of the term to describe Oakeshott’s early philosophy is already questionable. But he nevertheless goes on to claim: “In both ‘Political Philosophy’ and ‘The Voice of Poetry’ Oakeshott has lost his faith in the notion of ‘experience without reservation’…” (2000: 38).</w:t>
+        <w:t>, in which he argues that Oakeshott “abandons… absolute idealism” (2000: 12) at least by the late 1940s.</w:t>
+      </w:r>
+    </w:p>
+    <w:p>
+      <w:pPr>
+        <w:pStyle w:val="BodyText"/>
+      </w:pPr>
+      <w:r>
+        <w:t xml:space="preserve">Oakeshott never uses the term “absolute idealism” in </w:t>
+      </w:r>
+      <w:r>
+        <w:rPr>
+          <w:i/>
+          <w:iCs/>
+        </w:rPr>
+        <w:t>E</w:t>
+      </w:r>
+      <w:r>
+        <w:rPr>
+          <w:i/>
+          <w:iCs/>
+        </w:rPr>
+        <w:t xml:space="preserve">xperience and </w:t>
+      </w:r>
+      <w:r>
+        <w:rPr>
+          <w:i/>
+          <w:iCs/>
+        </w:rPr>
+        <w:t>I</w:t>
+      </w:r>
+      <w:r>
+        <w:rPr>
+          <w:i/>
+          <w:iCs/>
+        </w:rPr>
+        <w:t xml:space="preserve">ts </w:t>
+      </w:r>
+      <w:r>
+        <w:rPr>
+          <w:i/>
+          <w:iCs/>
+        </w:rPr>
+        <w:t>M</w:t>
+      </w:r>
+      <w:r>
+        <w:rPr>
+          <w:i/>
+          <w:iCs/>
+        </w:rPr>
+        <w:t>odes</w:t>
+      </w:r>
+      <w:r>
+        <w:t>, and only reluctantly talks about the absolute at all (1933: 46-47), so Gerencser’s use of the term to describe Oakeshott’s early philosophy is already questionable. But he nevertheless goes on to claim: “In both ‘Political Philosophy’ and ‘The Voice of Poetry’ Oakeshott has lost his faith in the notion of ‘experience without reservation’…” (2000: 38).</w:t>
       </w:r>
     </w:p>
     <w:p>
@@ -642,7 +737,40 @@
         <w:pStyle w:val="BodyText"/>
       </w:pPr>
       <w:r>
-        <w:t xml:space="preserve">In other words, in the ocean of human experience, there are a vast number of places one might “stop and fish.” The importance of this image to Oakeshott is illustrated by his deployment of a similar image some fifteen or so years before he wrote </w:t>
+        <w:t xml:space="preserve">In other words, in the ocean of human experience, there are a vast number of places one might “stop and fish.” </w:t>
+      </w:r>
+      <w:r>
+        <w:t>And t</w:t>
+      </w:r>
+      <w:r>
+        <w:t xml:space="preserve">he importance </w:t>
+      </w:r>
+      <w:r>
+        <w:t>to Oakeshott</w:t>
+      </w:r>
+      <w:r>
+        <w:t xml:space="preserve"> </w:t>
+      </w:r>
+      <w:r>
+        <w:t>of th</w:t>
+      </w:r>
+      <w:r>
+        <w:t>e</w:t>
+      </w:r>
+      <w:r>
+        <w:t xml:space="preserve"> </w:t>
+      </w:r>
+      <w:r>
+        <w:t>idea</w:t>
+      </w:r>
+      <w:r>
+        <w:t xml:space="preserve"> </w:t>
+      </w:r>
+      <w:r>
+        <w:t xml:space="preserve">behind the metaphor </w:t>
+      </w:r>
+      <w:r>
+        <w:t xml:space="preserve">is illustrated by his deployment of a similar image some fifteen or so years before he wrote </w:t>
       </w:r>
       <w:r>
         <w:rPr>
@@ -651,7 +779,13 @@
         <w:t>On Human Conduct</w:t>
       </w:r>
       <w:r>
-        <w:t>. In “Political Philosophy,” an essay unpublished during his life, he offered the metaphor of the theorist climbing a tower with many windows looking out on experience, offering views of “what was before invisible” (1993: 143).</w:t>
+        <w:t>. In “Political Philosophy,” an essay unpublished during his life</w:t>
+      </w:r>
+      <w:r>
+        <w:t xml:space="preserve"> (written sometime between 1946 and 1950)</w:t>
+      </w:r>
+      <w:r>
+        <w:t>, he offered the metaphor of the theorist climbing a tower with many windows looking out on experience, offering views of “what was before invisible” (1993: 143).</w:t>
       </w:r>
     </w:p>
     <w:p>
@@ -690,6 +824,7 @@
         <w:pStyle w:val="BodyText"/>
       </w:pPr>
       <w:r>
+        <w:lastRenderedPageBreak/>
         <w:t>And we might explain some of the confusion that leads writers to try to identify one of Oakeshott’s fishing grounds with another is due to their not fully understanding the philosophical basis behind his free exploration of various arrests in experience.</w:t>
       </w:r>
     </w:p>
@@ -699,55 +834,105 @@
       </w:pPr>
       <w:bookmarkStart w:id="5" w:name="Xd4af329e93995d240ee0946d059dc3eceded11c"/>
       <w:r>
+        <w:t>Clearing Up Confusion on Oakeshott “Opposing Abstraction”</w:t>
+      </w:r>
+      <w:bookmarkEnd w:id="5"/>
+    </w:p>
+    <w:p>
+      <w:pPr>
+        <w:pStyle w:val="FirstParagraph"/>
+      </w:pPr>
+      <w:r>
+        <w:t>Once we comprehend Oakeshott’s fishing metaphor, we cannot only clear up the confusion about his dichotomies, but also the dismiss an apparent “paradox.” As Alexander describes it:</w:t>
+      </w:r>
+    </w:p>
+    <w:p>
+      <w:pPr>
+        <w:pStyle w:val="BodyText"/>
+      </w:pPr>
+      <w:r>
+        <w:t>“There is something paradoxical about being opposed to theoretical abstraction and yet having such a relentless inclination to carry it out” (2).</w:t>
+      </w:r>
+    </w:p>
+    <w:p>
+      <w:pPr>
+        <w:pStyle w:val="BodyText"/>
+      </w:pPr>
+      <w:r>
+        <w:t>But the view Alexander has attributed to Oakeshott is false: There is no passage</w:t>
+      </w:r>
+      <w:r>
+        <w:t xml:space="preserve"> anywhere</w:t>
+      </w:r>
+      <w:r>
+        <w:t xml:space="preserve"> in Oakeshott’s work that is “opposed to theoretical abstractions.” Instead, what he has repeatedly pointed out is that “theoretical abstractions” are fine things, so long as one does not mistake them for a complete understanding of the situation from which they were abstracted.</w:t>
+      </w:r>
+    </w:p>
+    <w:p>
+      <w:pPr>
+        <w:pStyle w:val="BodyText"/>
+      </w:pPr>
+      <w:r>
+        <w:t>What Oakeshott does criticize is rationalism. However, the rationalist is not someone who creates abstractions; he is someone who creates abstractions, and then tries to use them as a substitute for the knowledge of a concrete activity. A map of Budapest is an abstraction. Oakeshott is not against the making of such a map. He is against someone who believes that because they have a good map of Budapest, they are in a position to remake the city along more rational lines.</w:t>
+      </w:r>
+    </w:p>
+    <w:p>
+      <w:pPr>
+        <w:pStyle w:val="BodyText"/>
+      </w:pPr>
+      <w:r>
+        <w:t xml:space="preserve">And we know this is Oakeshott’s position because he told us so quite explicitly; in </w:t>
+      </w:r>
+      <w:r>
+        <w:rPr>
+          <w:i/>
+        </w:rPr>
+        <w:t>On Human Conduct</w:t>
+      </w:r>
+      <w:r>
+        <w:t>, after telling us he has been closely following Plato so far, he goes on to describe the point at which Plato goes astray:</w:t>
+      </w:r>
+    </w:p>
+    <w:p>
+      <w:pPr>
+        <w:pStyle w:val="BodyText"/>
+      </w:pPr>
+      <w:r>
+        <w:t>“The cave-dwellers, upon first encountering the theorist after his return to the world of the shadows [very well might be impressed] when he tells them that what they had always thought of as ‘a horse’ is not what they suppose it to be… but is, on the contrary, a modification of the attributes of God [, and they will] applaud his performance even where they cannot quite follow it. [The cave-dwellers can appreciate the exotic pronouncements of the theorist, as long as he confines those pronouncements to theoretical enterprises.] but if he were to tell them that, in virtue of his more profound understanding of the nature of horses, he is a more expert horse-man, horse-chandler, or stable boy than they (in their ignorance) could ever hope to be, and when it becomes clear that his new learning has lost him the ability to tell one end of a horse from the other… [then] before long the more perceptive of the cave-dwellers [will] begin to suspect that, after all, he [is] not an interesting theorist but a fuddled and pretentious ‘theoretician’ who should be sent on his travels again, or accommodated in a quiet home.” (1975: 30)</w:t>
+      </w:r>
+    </w:p>
+    <w:p>
+      <w:pPr>
+        <w:pStyle w:val="BodyText"/>
+      </w:pPr>
+      <w:r>
+        <w:t xml:space="preserve">So Oakeshott does not oppose theoretical abstraction at all: he opposes the </w:t>
+      </w:r>
+      <w:r>
+        <w:rPr>
+          <w:i/>
+        </w:rPr>
+        <w:t>misuse</w:t>
+      </w:r>
+      <w:r>
+        <w:t xml:space="preserve"> of theoretical abstraction.</w:t>
+      </w:r>
+    </w:p>
+    <w:p>
+      <w:pPr>
+        <w:pStyle w:val="BodyText"/>
+      </w:pPr>
+      <w:r>
+        <w:t>We can now see the confusion behind another of Spitz’s remarks, when he complains:</w:t>
+      </w:r>
+    </w:p>
+    <w:p>
+      <w:pPr>
+        <w:pStyle w:val="BodyText"/>
+      </w:pPr>
+      <w:r>
         <w:lastRenderedPageBreak/>
-        <w:t>Clearing Up Confusion on Oakeshott “Opposing Abstraction”</w:t>
-      </w:r>
-      <w:bookmarkEnd w:id="5"/>
-    </w:p>
-    <w:p>
-      <w:pPr>
-        <w:pStyle w:val="FirstParagraph"/>
-      </w:pPr>
-      <w:r>
-        <w:t>Once we comprehend Oakeshott’s fishing metaphor, we cannot only clear up the confusion about his dichotomies, but also the dismiss an apparent “paradox.” As Alexander describes it:</w:t>
-      </w:r>
-    </w:p>
-    <w:p>
-      <w:pPr>
-        <w:pStyle w:val="BodyText"/>
-      </w:pPr>
-      <w:r>
-        <w:t>“There is something paradoxical about being opposed to theoretical abstraction and yet having such a relentless inclination to carry it out” (2).</w:t>
-      </w:r>
-    </w:p>
-    <w:p>
-      <w:pPr>
-        <w:pStyle w:val="BodyText"/>
-      </w:pPr>
-      <w:r>
-        <w:t>But the view Alexander has attributed to Oakeshott is false: There is no passage</w:t>
-      </w:r>
-      <w:r>
-        <w:t xml:space="preserve"> anywhere</w:t>
-      </w:r>
-      <w:r>
-        <w:t xml:space="preserve"> in Oakeshott’s work that is “opposed to theoretical abstractions.” Instead, what he has repeatedly pointed out is that “theoretical abstractions” are fine things, so long as one does not mistake them for a complete understanding of the situation from which they were abstracted.</w:t>
-      </w:r>
-    </w:p>
-    <w:p>
-      <w:pPr>
-        <w:pStyle w:val="BodyText"/>
-      </w:pPr>
-      <w:r>
-        <w:t>What Oakeshott does criticize is rationalism. However, the rationalist is not someone who creates abstractions; he is someone who creates abstractions, and then tries to use them as a substitute for the knowledge of a concrete activity. A map of Budapest is an abstraction. Oakeshott is not against the making of such a map. He is against someone who believes that because they have a good map of Budapest, they are in a position to remake the city along more rational lines.</w:t>
-      </w:r>
-    </w:p>
-    <w:p>
-      <w:pPr>
-        <w:pStyle w:val="BodyText"/>
-      </w:pPr>
-      <w:r>
-        <w:t xml:space="preserve">And we know this is Oakeshott’s position because he told us so quite explicitly; in </w:t>
+        <w:t xml:space="preserve">“Apparently it is now [in </w:t>
       </w:r>
       <w:r>
         <w:rPr>
@@ -756,61 +941,7 @@
         <w:t>On Human Conduct</w:t>
       </w:r>
       <w:r>
-        <w:t>, after telling us he has been closely following Plato so far, he goes on to describe the point at which Plato goes astray:</w:t>
-      </w:r>
-    </w:p>
-    <w:p>
-      <w:pPr>
-        <w:pStyle w:val="BodyText"/>
-      </w:pPr>
-      <w:r>
-        <w:t>“The cave-dwellers, upon first encountering the theorist after his return to the world of the shadows [very well might be impressed] when he tells them that what they had always thought of as ‘a horse’ is not what they suppose it to be… but is, on the contrary, a modification of the attributes of God [, and they will] applaud his performance even where they cannot quite follow it. [The cave-dwellers can appreciate the exotic pronouncements of the theorist, as long as he confines those pronouncements to theoretical enterprises.] but if he were to tell them that, in virtue of his more profound understanding of the nature of horses, he is a more expert horse-man, horse-chandler, or stable boy than they (in their ignorance) could ever hope to be, and when it becomes clear that his new learning has lost him the ability to tell one end of a horse from the other… [then] before long the more perceptive of the cave-dwellers [will] begin to suspect that, after all, he [is] not an interesting theorist but a fuddled and pretentious ‘theoretician’ who should be sent on his travels again, or accommodated in a quiet home.” (1975: 30)</w:t>
-      </w:r>
-    </w:p>
-    <w:p>
-      <w:pPr>
-        <w:pStyle w:val="BodyText"/>
-      </w:pPr>
-      <w:r>
-        <w:t xml:space="preserve">So Oakeshott does not oppose theoretical abstraction at all: he opposes the </w:t>
-      </w:r>
-      <w:r>
-        <w:rPr>
-          <w:i/>
-        </w:rPr>
-        <w:t>misuse</w:t>
-      </w:r>
-      <w:r>
-        <w:t xml:space="preserve"> of theoretical abstraction.</w:t>
-      </w:r>
-    </w:p>
-    <w:p>
-      <w:pPr>
-        <w:pStyle w:val="BodyText"/>
-      </w:pPr>
-      <w:r>
-        <w:t>We can now see the confusion behind another of Spitz’s remarks, when he complains:</w:t>
-      </w:r>
-    </w:p>
-    <w:p>
-      <w:pPr>
-        <w:pStyle w:val="BodyText"/>
-      </w:pPr>
-      <w:r>
-        <w:t xml:space="preserve">“Apparently it is now [in </w:t>
-      </w:r>
-      <w:r>
-        <w:rPr>
-          <w:i/>
-        </w:rPr>
-        <w:t>On Human Conduct</w:t>
-      </w:r>
-      <w:r>
-        <w:t xml:space="preserve">] possible to speak of the character of a modern European state without attending to the concrete manners of behavior in England, or France, or Germany, or any other national system. The differences he so assiduously urged us to note among them – if we were to acquire true political knowledge – are now </w:t>
-      </w:r>
-      <w:r>
-        <w:lastRenderedPageBreak/>
-        <w:t>forgotten; instead, the diverse manners of behavior are blurred in a presumably (but not demonstrated) common manner of behavior” (1976: 346)</w:t>
+        <w:t>] possible to speak of the character of a modern European state without attending to the concrete manners of behavior in England, or France, or Germany, or any other national system. The differences he so assiduously urged us to note among them – if we were to acquire true political knowledge – are now forgotten; instead, the diverse manners of behavior are blurred in a presumably (but not demonstrated) common manner of behavior” (1976: 346)</w:t>
       </w:r>
     </w:p>
     <w:p>
@@ -975,6 +1106,7 @@
         </w:numPr>
       </w:pPr>
       <w:r>
+        <w:lastRenderedPageBreak/>
         <w:t xml:space="preserve">Callahan, Gene (2012) </w:t>
       </w:r>
       <w:r>
@@ -995,7 +1127,6 @@
         </w:numPr>
       </w:pPr>
       <w:r>
-        <w:lastRenderedPageBreak/>
         <w:t xml:space="preserve">Collingwood, R. G. (1924) </w:t>
       </w:r>
       <w:r>
@@ -1384,7 +1515,7 @@
       </w:r>
       <w:proofErr w:type="spellEnd"/>
       <w:r>
-        <w:t xml:space="preserve"> for their helpful comments on this paper.</w:t>
+        <w:t xml:space="preserve"> for their helpful comments .</w:t>
       </w:r>
     </w:p>
   </w:footnote>
@@ -2385,6 +2516,7 @@
   <w:style w:type="character" w:default="1" w:styleId="DefaultParagraphFont">
     <w:name w:val="Default Paragraph Font"/>
     <w:uiPriority w:val="1"/>
+    <w:semiHidden/>
     <w:unhideWhenUsed/>
   </w:style>
   <w:style w:type="table" w:default="1" w:styleId="TableNormal">

</xml_diff>